<commit_message>
I was Updating My Class Diagrams
</commit_message>
<xml_diff>
--- a/215615286_Mkhize_T Group Leader/Class diagrrams.docx
+++ b/215615286_Mkhize_T Group Leader/Class diagrrams.docx
@@ -19,7 +19,7 @@
     </w:p>
     <w:p>
       <w:r>
-        <w:object w:dxaOrig="10950" w:dyaOrig="5430">
+        <w:object w:dxaOrig="9045" w:dyaOrig="6076">
           <v:shapetype id="_x0000_t75" coordsize="21600,21600" o:spt="75" o:preferrelative="t" path="m@4@5l@4@11@9@11@9@5xe" filled="f" stroked="f">
             <v:stroke joinstyle="miter"/>
             <v:formulas>
@@ -39,15 +39,13 @@
             <v:path o:extrusionok="f" gradientshapeok="t" o:connecttype="rect"/>
             <o:lock v:ext="edit" aspectratio="t"/>
           </v:shapetype>
-          <v:shape id="_x0000_i1076" type="#_x0000_t75" style="width:451.5pt;height:223.5pt" o:ole="">
+          <v:shape id="_x0000_i1027" type="#_x0000_t75" style="width:452.25pt;height:303.75pt" o:ole="">
             <v:imagedata r:id="rId4" o:title=""/>
           </v:shape>
-          <o:OLEObject Type="Embed" ProgID="Visio.Drawing.15" ShapeID="_x0000_i1076" DrawAspect="Content" ObjectID="_1600249304" r:id="rId5"/>
+          <o:OLEObject Type="Embed" ProgID="Visio.Drawing.15" ShapeID="_x0000_i1027" DrawAspect="Content" ObjectID="_1600500232" r:id="rId5"/>
         </w:object>
       </w:r>
     </w:p>
-    <w:p/>
-    <w:p/>
     <w:p>
       <w:pPr>
         <w:rPr>
@@ -64,55 +62,56 @@
       </w:r>
     </w:p>
     <w:p>
+      <w:r>
+        <w:object w:dxaOrig="8850" w:dyaOrig="6016">
+          <v:shape id="_x0000_i1029" type="#_x0000_t75" style="width:442.5pt;height:300.75pt" o:ole="">
+            <v:imagedata r:id="rId6" o:title=""/>
+          </v:shape>
+          <o:OLEObject Type="Embed" ProgID="Visio.Drawing.15" ShapeID="_x0000_i1029" DrawAspect="Content" ObjectID="_1600500233" r:id="rId7"/>
+        </w:object>
+      </w:r>
+    </w:p>
+    <w:p>
       <w:pPr>
         <w:rPr>
           <w:sz w:val="40"/>
           <w:szCs w:val="40"/>
         </w:rPr>
       </w:pPr>
-      <w:bookmarkStart w:id="0" w:name="_GoBack"/>
       <w:r>
         <w:rPr>
-          <w:noProof/>
-          <w:lang w:eastAsia="en-ZA"/>
+          <w:sz w:val="40"/>
+          <w:szCs w:val="40"/>
         </w:rPr>
-        <w:drawing>
-          <wp:inline distT="0" distB="0" distL="0" distR="0" wp14:anchorId="783B9877" wp14:editId="5A1E13B8">
-            <wp:extent cx="5731510" cy="3488635"/>
-            <wp:effectExtent l="0" t="0" r="2540" b="0"/>
-            <wp:docPr id="1" name="Picture 1"/>
-            <wp:cNvGraphicFramePr>
-              <a:graphicFrameLocks xmlns:a="http://schemas.openxmlformats.org/drawingml/2006/main" noChangeAspect="1"/>
-            </wp:cNvGraphicFramePr>
-            <a:graphic xmlns:a="http://schemas.openxmlformats.org/drawingml/2006/main">
-              <a:graphicData uri="http://schemas.openxmlformats.org/drawingml/2006/picture">
-                <pic:pic xmlns:pic="http://schemas.openxmlformats.org/drawingml/2006/picture">
-                  <pic:nvPicPr>
-                    <pic:cNvPr id="1" name=""/>
-                    <pic:cNvPicPr/>
-                  </pic:nvPicPr>
-                  <pic:blipFill>
-                    <a:blip r:embed="rId6"/>
-                    <a:stretch>
-                      <a:fillRect/>
-                    </a:stretch>
-                  </pic:blipFill>
-                  <pic:spPr>
-                    <a:xfrm>
-                      <a:off x="0" y="0"/>
-                      <a:ext cx="5747165" cy="3498164"/>
-                    </a:xfrm>
-                    <a:prstGeom prst="rect">
-                      <a:avLst/>
-                    </a:prstGeom>
-                  </pic:spPr>
-                </pic:pic>
-              </a:graphicData>
-            </a:graphic>
-          </wp:inline>
-        </w:drawing>
+        <w:lastRenderedPageBreak/>
+        <w:t>View Bookings</w:t>
       </w:r>
+      <w:bookmarkStart w:id="0" w:name="_GoBack"/>
       <w:bookmarkEnd w:id="0"/>
+    </w:p>
+    <w:p>
+      <w:pPr>
+        <w:rPr>
+          <w:sz w:val="40"/>
+          <w:szCs w:val="40"/>
+        </w:rPr>
+      </w:pPr>
+      <w:r>
+        <w:object w:dxaOrig="9391" w:dyaOrig="6376">
+          <v:shape id="_x0000_i1030" type="#_x0000_t75" style="width:451.5pt;height:306pt" o:ole="">
+            <v:imagedata r:id="rId8" o:title=""/>
+          </v:shape>
+          <o:OLEObject Type="Embed" ProgID="Visio.Drawing.15" ShapeID="_x0000_i1030" DrawAspect="Content" ObjectID="_1600500234" r:id="rId9"/>
+        </w:object>
+      </w:r>
+    </w:p>
+    <w:p>
+      <w:pPr>
+        <w:rPr>
+          <w:sz w:val="40"/>
+          <w:szCs w:val="40"/>
+        </w:rPr>
+      </w:pPr>
     </w:p>
     <w:sectPr>
       <w:pgSz w:w="11906" w:h="16838"/>

</xml_diff>